<commit_message>
Corrected mistake in image in documentation.
</commit_message>
<xml_diff>
--- a/x3d/fonts/Font ttl files demonstrations.docx
+++ b/x3d/fonts/Font ttl files demonstrations.docx
@@ -283,7 +283,7 @@
     <w:p>
       <w:r>
         <w:pict>
-          <v:shape id="_x0000_i1029" type="#_x0000_t75" style="width:255pt;height:229.5pt">
+          <v:shape id="_x0000_i1029" type="#_x0000_t75" style="width:241.5pt;height:215.25pt">
             <v:imagedata r:id="rId8" o:title="sizeStyleJustification02"/>
           </v:shape>
         </w:pict>
@@ -291,7 +291,13 @@
     </w:p>
     <w:p>
       <w:r>
-        <w:t>At the bottom is a default font with no X3D &lt;</w:t>
+        <w:t>At t</w:t>
+      </w:r>
+      <w:r>
+        <w:t>he bottom is a default font and</w:t>
+      </w:r>
+      <w:r>
+        <w:t xml:space="preserve"> no X3D &lt;</w:t>
       </w:r>
       <w:proofErr w:type="spellStart"/>
       <w:r>
@@ -299,10 +305,19 @@
       </w:r>
       <w:proofErr w:type="spellEnd"/>
       <w:r>
-        <w:t>&gt; settings.</w:t>
+        <w:t>&gt; settings</w:t>
+      </w:r>
+      <w:r>
+        <w:t xml:space="preserve">. </w:t>
       </w:r>
       <w:bookmarkStart w:id="0" w:name="_GoBack"/>
       <w:bookmarkEnd w:id="0"/>
+      <w:r>
+        <w:t xml:space="preserve"> Material diffuseColor = (1, 1, 0) yellow</w:t>
+      </w:r>
+      <w:r>
+        <w:t>.</w:t>
+      </w:r>
     </w:p>
     <w:sectPr>
       <w:pgSz w:w="12240" w:h="15840"/>

</xml_diff>

<commit_message>
Added test demonstrating DEF and USE feature for FontStyle.
</commit_message>
<xml_diff>
--- a/x3d/fonts/Font ttl files demonstrations.docx
+++ b/x3d/fonts/Font ttl files demonstrations.docx
@@ -308,15 +308,213 @@
         <w:t>&gt; settings</w:t>
       </w:r>
       <w:r>
-        <w:t xml:space="preserve">. </w:t>
+        <w:t>.  Material diffuseColor = (1, 1, 0) yellow</w:t>
+      </w:r>
+      <w:r>
+        <w:t>.</w:t>
+      </w:r>
+    </w:p>
+    <w:p/>
+    <w:p>
+      <w:pPr>
+        <w:rPr>
+          <w:b/>
+          <w:u w:val="single"/>
+        </w:rPr>
+      </w:pPr>
+      <w:r>
+        <w:rPr>
+          <w:b/>
+          <w:u w:val="single"/>
+        </w:rPr>
+        <w:lastRenderedPageBreak/>
+        <w:t>font_def_use</w:t>
+      </w:r>
+      <w:r>
+        <w:rPr>
+          <w:b/>
+          <w:u w:val="single"/>
+        </w:rPr>
+        <w:t>.x3d</w:t>
+      </w:r>
+    </w:p>
+    <w:p>
+      <w:r>
+        <w:t xml:space="preserve">Demonstrates </w:t>
+      </w:r>
+      <w:r>
+        <w:t>sharing</w:t>
+      </w:r>
+      <w:r>
+        <w:t xml:space="preserve"> t</w:t>
+      </w:r>
+      <w:r>
+        <w:t>he &lt;</w:t>
+      </w:r>
+      <w:proofErr w:type="spellStart"/>
+      <w:r>
+        <w:t>FontStyle</w:t>
+      </w:r>
+      <w:proofErr w:type="spellEnd"/>
+      <w:r>
+        <w:t xml:space="preserve">&gt; node for several declarations of Text </w:t>
+      </w:r>
+      <w:r>
+        <w:t>using X3D’s DEF and USE command</w:t>
+      </w:r>
+      <w:r>
+        <w:t xml:space="preserve"> on the &lt;</w:t>
+      </w:r>
+      <w:proofErr w:type="spellStart"/>
+      <w:r>
+        <w:t>FontStyle</w:t>
+      </w:r>
+      <w:proofErr w:type="spellEnd"/>
+      <w:r>
+        <w:t>&gt; node</w:t>
       </w:r>
       <w:bookmarkStart w:id="0" w:name="_GoBack"/>
       <w:bookmarkEnd w:id="0"/>
       <w:r>
-        <w:t xml:space="preserve"> Material diffuseColor = (1, 1, 0) yellow</w:t>
-      </w:r>
-      <w:r>
-        <w:t>.</w:t>
+        <w:t>.  Thus, defining one &lt;</w:t>
+      </w:r>
+      <w:proofErr w:type="spellStart"/>
+      <w:r>
+        <w:t>FontStyle</w:t>
+      </w:r>
+      <w:proofErr w:type="spellEnd"/>
+      <w:r>
+        <w:t>&gt; can be shared in multiple places.</w:t>
+      </w:r>
+    </w:p>
+    <w:p>
+      <w:r>
+        <w:t>On the right side, we are using the ‘Cheap Sign’ font and sizing 1.5 (default size is 1), plus right justifying so each set of text lines up against its right edge.  Note that doesn’t mean the 3 text boxes will line up as they are independent of each other.  The top text defines the Font Style, and the lower two text boxes which set their text diffuse color to red and green are sharing the font style.</w:t>
+      </w:r>
+    </w:p>
+    <w:p>
+      <w:r>
+        <w:t>The center set of text uses ‘Air Americana’ font, center justified and spacing between lines as 8.  The cyan and yellow text fellow uses the same font style.</w:t>
+      </w:r>
+    </w:p>
+    <w:p>
+      <w:r>
+        <w:rPr>
+          <w:noProof/>
+        </w:rPr>
+        <w:drawing>
+          <wp:inline distT="0" distB="0" distL="0" distR="0">
+            <wp:extent cx="3190875" cy="2408498"/>
+            <wp:effectExtent l="0" t="0" r="0" b="0"/>
+            <wp:docPr id="1" name="Picture 1" descr="C:\GearVRf_AndroidStudio\GearVRf-Tests documentation\x3d\Fonts\font_DEF_USE02.png"/>
+            <wp:cNvGraphicFramePr>
+              <a:graphicFrameLocks xmlns:a="http://schemas.openxmlformats.org/drawingml/2006/main" noChangeAspect="1"/>
+            </wp:cNvGraphicFramePr>
+            <a:graphic xmlns:a="http://schemas.openxmlformats.org/drawingml/2006/main">
+              <a:graphicData uri="http://schemas.openxmlformats.org/drawingml/2006/picture">
+                <pic:pic xmlns:pic="http://schemas.openxmlformats.org/drawingml/2006/picture">
+                  <pic:nvPicPr>
+                    <pic:cNvPr id="0" name="Picture 6" descr="C:\GearVRf_AndroidStudio\GearVRf-Tests documentation\x3d\Fonts\font_DEF_USE02.png"/>
+                    <pic:cNvPicPr>
+                      <a:picLocks noChangeAspect="1" noChangeArrowheads="1"/>
+                    </pic:cNvPicPr>
+                  </pic:nvPicPr>
+                  <pic:blipFill>
+                    <a:blip r:embed="rId9" cstate="print">
+                      <a:extLst>
+                        <a:ext uri="{28A0092B-C50C-407E-A947-70E740481C1C}">
+                          <a14:useLocalDpi xmlns:a14="http://schemas.microsoft.com/office/drawing/2010/main" val="0"/>
+                        </a:ext>
+                      </a:extLst>
+                    </a:blip>
+                    <a:srcRect/>
+                    <a:stretch>
+                      <a:fillRect/>
+                    </a:stretch>
+                  </pic:blipFill>
+                  <pic:spPr bwMode="auto">
+                    <a:xfrm>
+                      <a:off x="0" y="0"/>
+                      <a:ext cx="3210591" cy="2423380"/>
+                    </a:xfrm>
+                    <a:prstGeom prst="rect">
+                      <a:avLst/>
+                    </a:prstGeom>
+                    <a:noFill/>
+                    <a:ln>
+                      <a:noFill/>
+                    </a:ln>
+                  </pic:spPr>
+                </pic:pic>
+              </a:graphicData>
+            </a:graphic>
+          </wp:inline>
+        </w:drawing>
+      </w:r>
+    </w:p>
+    <w:p>
+      <w:r>
+        <w:t>The left side uses ‘Broadcast Tiling’ font with spacing = -4 (thus the text looks squished) and justify left.</w:t>
+      </w:r>
+    </w:p>
+    <w:p>
+      <w:r>
+        <w:rPr>
+          <w:noProof/>
+        </w:rPr>
+        <w:drawing>
+          <wp:inline distT="0" distB="0" distL="0" distR="0">
+            <wp:extent cx="3638550" cy="2815058"/>
+            <wp:effectExtent l="0" t="0" r="0" b="4445"/>
+            <wp:docPr id="2" name="Picture 2" descr="C:\GearVRf_AndroidStudio\GearVRf-Tests documentation\x3d\Fonts\font_DEF_USE01.png"/>
+            <wp:cNvGraphicFramePr>
+              <a:graphicFrameLocks xmlns:a="http://schemas.openxmlformats.org/drawingml/2006/main" noChangeAspect="1"/>
+            </wp:cNvGraphicFramePr>
+            <a:graphic xmlns:a="http://schemas.openxmlformats.org/drawingml/2006/main">
+              <a:graphicData uri="http://schemas.openxmlformats.org/drawingml/2006/picture">
+                <pic:pic xmlns:pic="http://schemas.openxmlformats.org/drawingml/2006/picture">
+                  <pic:nvPicPr>
+                    <pic:cNvPr id="0" name="Picture 7" descr="C:\GearVRf_AndroidStudio\GearVRf-Tests documentation\x3d\Fonts\font_DEF_USE01.png"/>
+                    <pic:cNvPicPr>
+                      <a:picLocks noChangeAspect="1" noChangeArrowheads="1"/>
+                    </pic:cNvPicPr>
+                  </pic:nvPicPr>
+                  <pic:blipFill>
+                    <a:blip r:embed="rId10" cstate="print">
+                      <a:extLst>
+                        <a:ext uri="{28A0092B-C50C-407E-A947-70E740481C1C}">
+                          <a14:useLocalDpi xmlns:a14="http://schemas.microsoft.com/office/drawing/2010/main" val="0"/>
+                        </a:ext>
+                      </a:extLst>
+                    </a:blip>
+                    <a:srcRect/>
+                    <a:stretch>
+                      <a:fillRect/>
+                    </a:stretch>
+                  </pic:blipFill>
+                  <pic:spPr bwMode="auto">
+                    <a:xfrm>
+                      <a:off x="0" y="0"/>
+                      <a:ext cx="3670678" cy="2839915"/>
+                    </a:xfrm>
+                    <a:prstGeom prst="rect">
+                      <a:avLst/>
+                    </a:prstGeom>
+                    <a:noFill/>
+                    <a:ln>
+                      <a:noFill/>
+                    </a:ln>
+                  </pic:spPr>
+                </pic:pic>
+              </a:graphicData>
+            </a:graphic>
+          </wp:inline>
+        </w:drawing>
+      </w:r>
+    </w:p>
+    <w:p>
+      <w:r>
+        <w:t>The red, green, blue and gray box, cone, cylinder and sphere in the scene are interspersed throughout the demo just to randomize the scene a bit.</w:t>
       </w:r>
     </w:p>
     <w:sectPr>

</xml_diff>